<commit_message>
added social media and awards
</commit_message>
<xml_diff>
--- a/assets/para-clase-sabado/filesupdate18march/texto para webdesign.docx
+++ b/assets/para-clase-sabado/filesupdate18march/texto para webdesign.docx
@@ -901,6 +901,140 @@
       </w:r>
       <w:r>
         <w:t>With digital illustration, the only limit is your imagination.</w:t>
+      </w:r>
+    </w:p>
+    <w:p>
+      <w:pPr>
+        <w:rPr>
+          <w:lang w:val="en-US"/>
+        </w:rPr>
+      </w:pPr>
+      <w:proofErr w:type="spellStart"/>
+      <w:r>
+        <w:rPr>
+          <w:lang w:val="en-US"/>
+        </w:rPr>
+        <w:t>Xxx</w:t>
+      </w:r>
+      <w:proofErr w:type="spellEnd"/>
+    </w:p>
+    <w:p>
+      <w:pPr>
+        <w:rPr>
+          <w:lang w:val="en-US"/>
+        </w:rPr>
+      </w:pPr>
+    </w:p>
+    <w:p>
+      <w:pPr>
+        <w:shd w:val="clear" w:color="auto" w:fill="1F1F1F"/>
+        <w:spacing w:line="285" w:lineRule="atLeast"/>
+        <w:rPr>
+          <w:rFonts w:ascii="Consolas" w:eastAsia="Times New Roman" w:hAnsi="Consolas" w:cs="Times New Roman"/>
+          <w:color w:val="CCCCCC"/>
+          <w:sz w:val="21"/>
+          <w:szCs w:val="21"/>
+          <w:lang w:val="en-US"/>
+        </w:rPr>
+      </w:pPr>
+      <w:r>
+        <w:rPr>
+          <w:rFonts w:ascii="Consolas" w:eastAsia="Times New Roman" w:hAnsi="Consolas" w:cs="Times New Roman"/>
+          <w:color w:val="CCCCCC"/>
+          <w:sz w:val="21"/>
+          <w:szCs w:val="21"/>
+          <w:lang w:val="en-US"/>
+        </w:rPr>
+        <w:t>Winner of the full scholarship program in Europe for PhD by the Mexican government in 1994.</w:t>
+      </w:r>
+    </w:p>
+    <w:p>
+      <w:pPr>
+        <w:rPr>
+          <w:lang w:val="en-US"/>
+        </w:rPr>
+      </w:pPr>
+    </w:p>
+    <w:p>
+      <w:pPr>
+        <w:shd w:val="clear" w:color="auto" w:fill="1F1F1F"/>
+        <w:spacing w:line="285" w:lineRule="atLeast"/>
+        <w:rPr>
+          <w:rFonts w:ascii="Consolas" w:eastAsia="Times New Roman" w:hAnsi="Consolas" w:cs="Times New Roman"/>
+          <w:color w:val="CCCCCC"/>
+          <w:sz w:val="21"/>
+          <w:szCs w:val="21"/>
+          <w:lang w:val="en-US"/>
+        </w:rPr>
+      </w:pPr>
+      <w:r>
+        <w:rPr>
+          <w:rFonts w:ascii="Consolas" w:eastAsia="Times New Roman" w:hAnsi="Consolas" w:cs="Times New Roman"/>
+          <w:color w:val="CCCCCC"/>
+          <w:sz w:val="21"/>
+          <w:szCs w:val="21"/>
+          <w:lang w:val="en-US"/>
+        </w:rPr>
+        <w:t>Coach for the Best Mexican Companies in 2010.</w:t>
+      </w:r>
+    </w:p>
+    <w:p>
+      <w:pPr>
+        <w:rPr>
+          <w:lang w:val="en-US"/>
+        </w:rPr>
+      </w:pPr>
+    </w:p>
+    <w:p>
+      <w:pPr>
+        <w:rPr>
+          <w:lang w:val="en-US"/>
+        </w:rPr>
+      </w:pPr>
+    </w:p>
+    <w:p>
+      <w:pPr>
+        <w:shd w:val="clear" w:color="auto" w:fill="1F1F1F"/>
+        <w:spacing w:line="285" w:lineRule="atLeast"/>
+        <w:rPr>
+          <w:rFonts w:ascii="Consolas" w:eastAsia="Times New Roman" w:hAnsi="Consolas" w:cs="Times New Roman"/>
+          <w:color w:val="CCCCCC"/>
+          <w:sz w:val="21"/>
+          <w:szCs w:val="21"/>
+          <w:lang w:val="en-US"/>
+        </w:rPr>
+      </w:pPr>
+      <w:r>
+        <w:rPr>
+          <w:rFonts w:ascii="Consolas" w:eastAsia="Times New Roman" w:hAnsi="Consolas" w:cs="Times New Roman"/>
+          <w:color w:val="CCCCCC"/>
+          <w:sz w:val="21"/>
+          <w:szCs w:val="21"/>
+          <w:lang w:val="en-US"/>
+        </w:rPr>
+        <w:t xml:space="preserve">Winner for the full scholarship program on </w:t>
+      </w:r>
+      <w:proofErr w:type="spellStart"/>
+      <w:r>
+        <w:rPr>
+          <w:rFonts w:ascii="Consolas" w:eastAsia="Times New Roman" w:hAnsi="Consolas" w:cs="Times New Roman"/>
+          <w:color w:val="CCCCCC"/>
+          <w:sz w:val="21"/>
+          <w:szCs w:val="21"/>
+          <w:lang w:val="en-US"/>
+        </w:rPr>
+        <w:t>TechBiz</w:t>
+      </w:r>
+      <w:proofErr w:type="spellEnd"/>
+      <w:r>
+        <w:rPr>
+          <w:rFonts w:ascii="Consolas" w:eastAsia="Times New Roman" w:hAnsi="Consolas" w:cs="Times New Roman"/>
+          <w:color w:val="CCCCCC"/>
+          <w:sz w:val="21"/>
+          <w:szCs w:val="21"/>
+          <w:lang w:val="en-US"/>
+        </w:rPr>
+        <w:t xml:space="preserve"> by the government in China in 2013.</w:t>
       </w:r>
     </w:p>
     <w:p>

</xml_diff>